<commit_message>
instantiatable kbinterpol and resulting modifications hadamard-based volume-to-volume registration
</commit_message>
<xml_diff>
--- a/doc/DevelDocs/C#todo.docx
+++ b/doc/DevelDocs/C#todo.docx
@@ -42,36 +42,6 @@
         </w:numPr>
       </w:pPr>
       <w:r>
-        <w:t xml:space="preserve">Continuum optimisation-based refinement in both Cartesian and </w:t>
-      </w:r>
-      <w:r>
-        <w:rPr>
-          <w:b/>
-        </w:rPr>
-        <w:t>Polar coordinates</w:t>
-      </w:r>
-    </w:p>
-    <w:p>
-      <w:pPr>
-        <w:pStyle w:val="ListParagraph"/>
-        <w:numPr>
-          <w:ilvl w:val="0"/>
-          <w:numId w:val="2"/>
-        </w:numPr>
-      </w:pPr>
-      <w:r>
-        <w:t>PRIME3D local refinement mode (dynamic continuous sampling around previous orientations using polar coordinates and the same weighting scheme as previously deployed)</w:t>
-      </w:r>
-    </w:p>
-    <w:p>
-      <w:pPr>
-        <w:pStyle w:val="ListParagraph"/>
-        <w:numPr>
-          <w:ilvl w:val="0"/>
-          <w:numId w:val="2"/>
-        </w:numPr>
-      </w:pPr>
-      <w:r>
         <w:t>Outer product trick for Cartesian/Polar central section extraction and Cartesian 3D reconstruction + performance tests that are stringent enough that they can be described in a paper</w:t>
       </w:r>
       <w:r>
@@ -92,43 +62,6 @@
         <w:pStyle w:val="ListParagraph"/>
         <w:numPr>
           <w:ilvl w:val="0"/>
-          <w:numId w:val="2"/>
-        </w:numPr>
-      </w:pPr>
-      <w:r>
-        <w:t xml:space="preserve">Preparing method paper for Protein Science: </w:t>
-      </w:r>
-      <w:proofErr w:type="spellStart"/>
-      <w:r>
-        <w:t>Cryo</w:t>
-      </w:r>
-      <w:proofErr w:type="spellEnd"/>
-      <w:r>
-        <w:t xml:space="preserve">-EM image processing: Improved single-particle </w:t>
-      </w:r>
-      <w:proofErr w:type="spellStart"/>
-      <w:r>
-        <w:rPr>
-          <w:i/>
-        </w:rPr>
-        <w:t>ab</w:t>
-      </w:r>
-      <w:proofErr w:type="spellEnd"/>
-      <w:r>
-        <w:rPr>
-          <w:i/>
-        </w:rPr>
-        <w:t xml:space="preserve"> initio</w:t>
-      </w:r>
-      <w:r>
-        <w:t xml:space="preserve"> 3D reconstruction with SIMPLE/PRIME</w:t>
-      </w:r>
-    </w:p>
-    <w:p>
-      <w:pPr>
-        <w:pStyle w:val="ListParagraph"/>
-        <w:numPr>
-          <w:ilvl w:val="0"/>
           <w:numId w:val="1"/>
         </w:numPr>
       </w:pPr>
@@ -159,58 +92,11 @@
           <w:numId w:val="1"/>
         </w:numPr>
       </w:pPr>
-      <w:r>
-        <w:t xml:space="preserve">Think about and develop a </w:t>
-      </w:r>
-      <w:proofErr w:type="gramStart"/>
-      <w:r>
-        <w:t>down-scaling</w:t>
-      </w:r>
-      <w:proofErr w:type="gramEnd"/>
-      <w:r>
-        <w:t xml:space="preserve"> strategy for prime2D/3D (inspired by </w:t>
-      </w:r>
-      <w:proofErr w:type="spellStart"/>
-      <w:r>
-        <w:t>cryo</w:t>
-      </w:r>
-      <w:proofErr w:type="spellEnd"/>
-      <w:r>
-        <w:t xml:space="preserve"> </w:t>
-      </w:r>
-      <w:proofErr w:type="spellStart"/>
-      <w:r>
-        <w:t>sparc</w:t>
-      </w:r>
-      <w:proofErr w:type="spellEnd"/>
-      <w:r>
-        <w:t>?)</w:t>
-      </w:r>
-      <w:r>
-        <w:t xml:space="preserve"> (</w:t>
-      </w:r>
-      <w:proofErr w:type="gramStart"/>
-      <w:r>
-        <w:t>magic</w:t>
-      </w:r>
-      <w:proofErr w:type="gramEnd"/>
-      <w:r>
-        <w:t xml:space="preserve"> numbers)</w:t>
-      </w:r>
-    </w:p>
-    <w:p>
-      <w:pPr>
-        <w:pStyle w:val="ListParagraph"/>
-        <w:numPr>
-          <w:ilvl w:val="0"/>
-          <w:numId w:val="1"/>
-        </w:numPr>
-      </w:pPr>
-      <w:r>
-        <w:t xml:space="preserve">Approach for coarse orientation search in initial stage (say 200 projection directions). These can be searched at low-res (say 20-30 A) and the most promising hits will be subjected to fine-grained search. All improving solution candidates will be assigned weights after search is done. </w:t>
-      </w:r>
       <w:bookmarkStart w:id="0" w:name="_GoBack"/>
       <w:bookmarkEnd w:id="0"/>
+      <w:r>
+        <w:t>Method for diversifying the continuous refinement (based on search history???)</w:t>
+      </w:r>
     </w:p>
     <w:p/>
     <w:sectPr>

</xml_diff>

<commit_message>
took out per-particle convergence
</commit_message>
<xml_diff>
--- a/doc/DevelDocs/C#todo.docx
+++ b/doc/DevelDocs/C#todo.docx
@@ -14,23 +14,7 @@
           <w:b/>
           <w:u w:val="single"/>
         </w:rPr>
-        <w:t xml:space="preserve">C# </w:t>
-      </w:r>
-      <w:proofErr w:type="spellStart"/>
-      <w:r>
-        <w:rPr>
-          <w:b/>
-          <w:u w:val="single"/>
-        </w:rPr>
-        <w:t>todo</w:t>
-      </w:r>
-      <w:proofErr w:type="spellEnd"/>
-      <w:r>
-        <w:rPr>
-          <w:b/>
-          <w:u w:val="single"/>
-        </w:rPr>
-        <w:t xml:space="preserve"> list</w:t>
+        <w:t>C# todo list</w:t>
       </w:r>
     </w:p>
     <w:p>
@@ -78,6 +62,18 @@
         </w:numPr>
       </w:pPr>
       <w:r>
+        <w:t>Evaluate Grigorieff fudging</w:t>
+      </w:r>
+    </w:p>
+    <w:p>
+      <w:pPr>
+        <w:pStyle w:val="ListParagraph"/>
+        <w:numPr>
+          <w:ilvl w:val="0"/>
+          <w:numId w:val="1"/>
+        </w:numPr>
+      </w:pPr>
+      <w:r>
         <w:t>Help Marion interpret her SAGA maps</w:t>
       </w:r>
       <w:r>
@@ -92,11 +88,23 @@
           <w:numId w:val="1"/>
         </w:numPr>
       </w:pPr>
-      <w:bookmarkStart w:id="0" w:name="_GoBack"/>
-      <w:bookmarkEnd w:id="0"/>
       <w:r>
         <w:t>Method for diversifying the continuous refinement (based on search history???)</w:t>
       </w:r>
+    </w:p>
+    <w:p>
+      <w:pPr>
+        <w:pStyle w:val="ListParagraph"/>
+        <w:numPr>
+          <w:ilvl w:val="0"/>
+          <w:numId w:val="1"/>
+        </w:numPr>
+      </w:pPr>
+      <w:r>
+        <w:t>Hans will deliver instructions regarding release</w:t>
+      </w:r>
+      <w:bookmarkStart w:id="0" w:name="_GoBack"/>
+      <w:bookmarkEnd w:id="0"/>
     </w:p>
     <w:p/>
     <w:sectPr>

</xml_diff>